<commit_message>
Created and documented Docker image
</commit_message>
<xml_diff>
--- a/Documentations/Creating a simple CI with Jenkins.docx
+++ b/Documentations/Creating a simple CI with Jenkins.docx
@@ -458,7 +458,52 @@
           <w:szCs w:val="24"/>
           <w:lang w:val="en-US"/>
         </w:rPr>
-        <w:t>Leave Branch Specifier blank so that Jenkins will check all branches.</w:t>
+        <w:t>Write “</w:t>
+      </w:r>
+      <w:r>
+        <w:rPr>
+          <w:rFonts w:ascii="Gadugi" w:hAnsi="Gadugi"/>
+          <w:sz w:val="24"/>
+          <w:szCs w:val="24"/>
+          <w:lang w:val="en-US"/>
+        </w:rPr>
+        <w:t>*/*</w:t>
+      </w:r>
+      <w:r>
+        <w:rPr>
+          <w:rFonts w:ascii="Gadugi" w:hAnsi="Gadugi"/>
+          <w:sz w:val="24"/>
+          <w:szCs w:val="24"/>
+          <w:lang w:val="en-US"/>
+        </w:rPr>
+        <w:t>”</w:t>
+      </w:r>
+      <w:r>
+        <w:rPr>
+          <w:rFonts w:ascii="Gadugi" w:hAnsi="Gadugi"/>
+          <w:sz w:val="24"/>
+          <w:szCs w:val="24"/>
+          <w:lang w:val="en-US"/>
+        </w:rPr>
+        <w:t xml:space="preserve"> </w:t>
+      </w:r>
+      <w:r>
+        <w:rPr>
+          <w:rFonts w:ascii="Gadugi" w:hAnsi="Gadugi"/>
+          <w:sz w:val="24"/>
+          <w:szCs w:val="24"/>
+          <w:lang w:val="en-US"/>
+        </w:rPr>
+        <w:t xml:space="preserve">in the </w:t>
+      </w:r>
+      <w:r>
+        <w:rPr>
+          <w:rFonts w:ascii="Gadugi" w:hAnsi="Gadugi"/>
+          <w:sz w:val="24"/>
+          <w:szCs w:val="24"/>
+          <w:lang w:val="en-US"/>
+        </w:rPr>
+        <w:t>Branch Specifier blank so that Jenkins will check all branches.</w:t>
       </w:r>
     </w:p>
     <w:p>
@@ -476,10 +521,10 @@
           <w:noProof/>
         </w:rPr>
         <w:drawing>
-          <wp:inline distT="0" distB="0" distL="0" distR="0" wp14:anchorId="1A7DC6BC" wp14:editId="3B895B88">
-            <wp:extent cx="5612130" cy="2945130"/>
-            <wp:effectExtent l="0" t="0" r="7620" b="7620"/>
-            <wp:docPr id="7" name="Imagen 7" descr="Interfaz de usuario gráfica, Texto, Aplicación, Correo electrónico&#10;&#10;Descripción generada automáticamente"/>
+          <wp:inline distT="0" distB="0" distL="0" distR="0" wp14:anchorId="0FAAEBDE" wp14:editId="5D0A298C">
+            <wp:extent cx="5612130" cy="2929255"/>
+            <wp:effectExtent l="0" t="0" r="7620" b="4445"/>
+            <wp:docPr id="9" name="Imagen 9" descr="Interfaz de usuario gráfica, Texto, Aplicación, Correo electrónico&#10;&#10;Descripción generada automáticamente"/>
             <wp:cNvGraphicFramePr>
               <a:graphicFrameLocks xmlns:a="http://schemas.openxmlformats.org/drawingml/2006/main" noChangeAspect="1"/>
             </wp:cNvGraphicFramePr>
@@ -487,7 +532,7 @@
               <a:graphicData uri="http://schemas.openxmlformats.org/drawingml/2006/picture">
                 <pic:pic xmlns:pic="http://schemas.openxmlformats.org/drawingml/2006/picture">
                   <pic:nvPicPr>
-                    <pic:cNvPr id="7" name="Imagen 7" descr="Interfaz de usuario gráfica, Texto, Aplicación, Correo electrónico&#10;&#10;Descripción generada automáticamente"/>
+                    <pic:cNvPr id="9" name="Imagen 9" descr="Interfaz de usuario gráfica, Texto, Aplicación, Correo electrónico&#10;&#10;Descripción generada automáticamente"/>
                     <pic:cNvPicPr/>
                   </pic:nvPicPr>
                   <pic:blipFill>
@@ -499,7 +544,7 @@
                   <pic:spPr>
                     <a:xfrm>
                       <a:off x="0" y="0"/>
-                      <a:ext cx="5612130" cy="2945130"/>
+                      <a:ext cx="5612130" cy="2929255"/>
                     </a:xfrm>
                     <a:prstGeom prst="rect">
                       <a:avLst/>
@@ -849,6 +894,57 @@
           <w:lang w:val="en-US"/>
         </w:rPr>
         <w:t xml:space="preserve"> commit to the GitHub repository</w:t>
+      </w:r>
+    </w:p>
+    <w:p>
+      <w:pPr>
+        <w:spacing w:line="360" w:lineRule="auto"/>
+        <w:rPr>
+          <w:rFonts w:ascii="Gadugi" w:hAnsi="Gadugi"/>
+          <w:sz w:val="24"/>
+          <w:szCs w:val="24"/>
+          <w:lang w:val="en-US"/>
+        </w:rPr>
+      </w:pPr>
+      <w:r>
+        <w:rPr>
+          <w:noProof/>
+        </w:rPr>
+        <w:drawing>
+          <wp:inline distT="0" distB="0" distL="0" distR="0" wp14:anchorId="57A1C748" wp14:editId="7466F044">
+            <wp:extent cx="4400550" cy="1514475"/>
+            <wp:effectExtent l="0" t="0" r="0" b="9525"/>
+            <wp:docPr id="8" name="Imagen 8" descr="Texto&#10;&#10;Descripción generada automáticamente"/>
+            <wp:cNvGraphicFramePr>
+              <a:graphicFrameLocks xmlns:a="http://schemas.openxmlformats.org/drawingml/2006/main" noChangeAspect="1"/>
+            </wp:cNvGraphicFramePr>
+            <a:graphic xmlns:a="http://schemas.openxmlformats.org/drawingml/2006/main">
+              <a:graphicData uri="http://schemas.openxmlformats.org/drawingml/2006/picture">
+                <pic:pic xmlns:pic="http://schemas.openxmlformats.org/drawingml/2006/picture">
+                  <pic:nvPicPr>
+                    <pic:cNvPr id="8" name="Imagen 8" descr="Texto&#10;&#10;Descripción generada automáticamente"/>
+                    <pic:cNvPicPr/>
+                  </pic:nvPicPr>
+                  <pic:blipFill>
+                    <a:blip r:embed="rId11"/>
+                    <a:stretch>
+                      <a:fillRect/>
+                    </a:stretch>
+                  </pic:blipFill>
+                  <pic:spPr>
+                    <a:xfrm>
+                      <a:off x="0" y="0"/>
+                      <a:ext cx="4400550" cy="1514475"/>
+                    </a:xfrm>
+                    <a:prstGeom prst="rect">
+                      <a:avLst/>
+                    </a:prstGeom>
+                  </pic:spPr>
+                </pic:pic>
+              </a:graphicData>
+            </a:graphic>
+          </wp:inline>
+        </w:drawing>
       </w:r>
     </w:p>
     <w:p>

</xml_diff>

<commit_message>
Added documentation about CI with Jenkins
</commit_message>
<xml_diff>
--- a/Documentations/Creating a simple CI with Jenkins.docx
+++ b/Documentations/Creating a simple CI with Jenkins.docx
@@ -41,27 +41,7 @@
           <w:szCs w:val="24"/>
           <w:lang w:val="en-US"/>
         </w:rPr>
-        <w:t xml:space="preserve">Create a new </w:t>
-      </w:r>
-      <w:proofErr w:type="spellStart"/>
-      <w:r>
-        <w:rPr>
-          <w:rFonts w:ascii="Gadugi" w:hAnsi="Gadugi"/>
-          <w:sz w:val="24"/>
-          <w:szCs w:val="24"/>
-          <w:lang w:val="en-US"/>
-        </w:rPr>
-        <w:t>Jenkinsfile</w:t>
-      </w:r>
-      <w:proofErr w:type="spellEnd"/>
-      <w:r>
-        <w:rPr>
-          <w:rFonts w:ascii="Gadugi" w:hAnsi="Gadugi"/>
-          <w:sz w:val="24"/>
-          <w:szCs w:val="24"/>
-          <w:lang w:val="en-US"/>
-        </w:rPr>
-        <w:t xml:space="preserve"> in the root folder and</w:t>
+        <w:t>Create a new Jenkinsfile in the root folder and</w:t>
       </w:r>
       <w:r>
         <w:rPr>
@@ -97,10 +77,10 @@
           <w:noProof/>
         </w:rPr>
         <w:drawing>
-          <wp:inline distT="0" distB="0" distL="0" distR="0" wp14:anchorId="78CBD2FF" wp14:editId="740F7AB8">
-            <wp:extent cx="5612130" cy="4675505"/>
-            <wp:effectExtent l="0" t="0" r="7620" b="0"/>
-            <wp:docPr id="3" name="Imagen 3" descr="Captura de pantalla de un celular&#10;&#10;Descripción generada automáticamente"/>
+          <wp:inline distT="0" distB="0" distL="0" distR="0" wp14:anchorId="7FF5A7E3" wp14:editId="002A3A6F">
+            <wp:extent cx="5612130" cy="4660900"/>
+            <wp:effectExtent l="0" t="0" r="7620" b="6350"/>
+            <wp:docPr id="7" name="Imagen 7" descr="Texto&#10;&#10;Descripción generada automáticamente"/>
             <wp:cNvGraphicFramePr>
               <a:graphicFrameLocks xmlns:a="http://schemas.openxmlformats.org/drawingml/2006/main" noChangeAspect="1"/>
             </wp:cNvGraphicFramePr>
@@ -108,7 +88,7 @@
               <a:graphicData uri="http://schemas.openxmlformats.org/drawingml/2006/picture">
                 <pic:pic xmlns:pic="http://schemas.openxmlformats.org/drawingml/2006/picture">
                   <pic:nvPicPr>
-                    <pic:cNvPr id="3" name="Imagen 3" descr="Captura de pantalla de un celular&#10;&#10;Descripción generada automáticamente"/>
+                    <pic:cNvPr id="7" name="Imagen 7" descr="Texto&#10;&#10;Descripción generada automáticamente"/>
                     <pic:cNvPicPr/>
                   </pic:nvPicPr>
                   <pic:blipFill>
@@ -120,7 +100,7 @@
                   <pic:spPr>
                     <a:xfrm>
                       <a:off x="0" y="0"/>
-                      <a:ext cx="5612130" cy="4675505"/>
+                      <a:ext cx="5612130" cy="4660900"/>
                     </a:xfrm>
                     <a:prstGeom prst="rect">
                       <a:avLst/>
@@ -268,45 +248,14 @@
         </w:rPr>
         <w:t>“</w:t>
       </w:r>
-      <w:proofErr w:type="spellStart"/>
-      <w:r>
-        <w:rPr>
-          <w:rFonts w:ascii="Gadugi" w:hAnsi="Gadugi"/>
-          <w:sz w:val="24"/>
-          <w:szCs w:val="24"/>
-          <w:lang w:val="en-US"/>
-        </w:rPr>
-        <w:t>Github</w:t>
-      </w:r>
-      <w:proofErr w:type="spellEnd"/>
-      <w:r>
-        <w:rPr>
-          <w:rFonts w:ascii="Gadugi" w:hAnsi="Gadugi"/>
-          <w:sz w:val="24"/>
-          <w:szCs w:val="24"/>
-          <w:lang w:val="en-US"/>
-        </w:rPr>
-        <w:t xml:space="preserve"> hook trigger for </w:t>
-      </w:r>
-      <w:proofErr w:type="spellStart"/>
-      <w:r>
-        <w:rPr>
-          <w:rFonts w:ascii="Gadugi" w:hAnsi="Gadugi"/>
-          <w:sz w:val="24"/>
-          <w:szCs w:val="24"/>
-          <w:lang w:val="en-US"/>
-        </w:rPr>
-        <w:t>GITScm</w:t>
-      </w:r>
-      <w:proofErr w:type="spellEnd"/>
-      <w:r>
-        <w:rPr>
-          <w:rFonts w:ascii="Gadugi" w:hAnsi="Gadugi"/>
-          <w:sz w:val="24"/>
-          <w:szCs w:val="24"/>
-          <w:lang w:val="en-US"/>
-        </w:rPr>
-        <w:t xml:space="preserve"> polling</w:t>
+      <w:r>
+        <w:rPr>
+          <w:rFonts w:ascii="Gadugi" w:hAnsi="Gadugi"/>
+          <w:sz w:val="24"/>
+          <w:szCs w:val="24"/>
+          <w:lang w:val="en-US"/>
+        </w:rPr>
+        <w:t>Github hook trigger for GITScm polling</w:t>
       </w:r>
       <w:r>
         <w:rPr>
@@ -574,27 +523,7 @@
           <w:szCs w:val="24"/>
           <w:lang w:val="en-US"/>
         </w:rPr>
-        <w:t xml:space="preserve">If the </w:t>
-      </w:r>
-      <w:proofErr w:type="spellStart"/>
-      <w:r>
-        <w:rPr>
-          <w:rFonts w:ascii="Gadugi" w:hAnsi="Gadugi"/>
-          <w:sz w:val="24"/>
-          <w:szCs w:val="24"/>
-          <w:lang w:val="en-US"/>
-        </w:rPr>
-        <w:t>Jenkinsfile</w:t>
-      </w:r>
-      <w:proofErr w:type="spellEnd"/>
-      <w:r>
-        <w:rPr>
-          <w:rFonts w:ascii="Gadugi" w:hAnsi="Gadugi"/>
-          <w:sz w:val="24"/>
-          <w:szCs w:val="24"/>
-          <w:lang w:val="en-US"/>
-        </w:rPr>
-        <w:t xml:space="preserve"> is not on the root directory in the repository, make sure to add the right path to it in Script Path.</w:t>
+        <w:t>If the Jenkinsfile is not on the root directory in the repository, make sure to add the right path to it in Script Path.</w:t>
       </w:r>
     </w:p>
     <w:p>
@@ -728,47 +657,7 @@
           <w:szCs w:val="24"/>
           <w:lang w:val="en-US"/>
         </w:rPr>
-        <w:t>Add Jenkins URL (generally &lt;</w:t>
-      </w:r>
-      <w:proofErr w:type="spellStart"/>
-      <w:r>
-        <w:rPr>
-          <w:rFonts w:ascii="Gadugi" w:hAnsi="Gadugi"/>
-          <w:sz w:val="24"/>
-          <w:szCs w:val="24"/>
-          <w:lang w:val="en-US"/>
-        </w:rPr>
-        <w:t>your_machine_IP</w:t>
-      </w:r>
-      <w:proofErr w:type="spellEnd"/>
-      <w:r>
-        <w:rPr>
-          <w:rFonts w:ascii="Gadugi" w:hAnsi="Gadugi"/>
-          <w:sz w:val="24"/>
-          <w:szCs w:val="24"/>
-          <w:lang w:val="en-US"/>
-        </w:rPr>
-        <w:t>:&lt;port&gt;) followed by /</w:t>
-      </w:r>
-      <w:proofErr w:type="spellStart"/>
-      <w:r>
-        <w:rPr>
-          <w:rFonts w:ascii="Gadugi" w:hAnsi="Gadugi"/>
-          <w:sz w:val="24"/>
-          <w:szCs w:val="24"/>
-          <w:lang w:val="en-US"/>
-        </w:rPr>
-        <w:t>github</w:t>
-      </w:r>
-      <w:proofErr w:type="spellEnd"/>
-      <w:r>
-        <w:rPr>
-          <w:rFonts w:ascii="Gadugi" w:hAnsi="Gadugi"/>
-          <w:sz w:val="24"/>
-          <w:szCs w:val="24"/>
-          <w:lang w:val="en-US"/>
-        </w:rPr>
-        <w:t>-webhook/ in Payload URL.</w:t>
+        <w:t>Add Jenkins URL (generally &lt;your_machine_IP:&lt;port&gt;) followed by /github-webhook/ in Payload URL.</w:t>
       </w:r>
       <w:r>
         <w:rPr>
@@ -957,6 +846,269 @@
           <w:lang w:val="en-US"/>
         </w:rPr>
       </w:pPr>
+      <w:r>
+        <w:rPr>
+          <w:rFonts w:ascii="Gadugi" w:hAnsi="Gadugi"/>
+          <w:sz w:val="24"/>
+          <w:szCs w:val="24"/>
+          <w:lang w:val="en-US"/>
+        </w:rPr>
+        <w:t>Access the job dashboard in Jenkins</w:t>
+      </w:r>
+    </w:p>
+    <w:p>
+      <w:pPr>
+        <w:spacing w:line="360" w:lineRule="auto"/>
+        <w:rPr>
+          <w:rFonts w:ascii="Gadugi" w:hAnsi="Gadugi"/>
+          <w:sz w:val="24"/>
+          <w:szCs w:val="24"/>
+          <w:lang w:val="en-US"/>
+        </w:rPr>
+      </w:pPr>
+      <w:r>
+        <w:rPr>
+          <w:noProof/>
+        </w:rPr>
+        <w:drawing>
+          <wp:inline distT="0" distB="0" distL="0" distR="0" wp14:anchorId="1E9B469F" wp14:editId="0C386692">
+            <wp:extent cx="5612130" cy="2696210"/>
+            <wp:effectExtent l="0" t="0" r="7620" b="8890"/>
+            <wp:docPr id="10" name="Imagen 10" descr="Interfaz de usuario gráfica, Texto, Aplicación&#10;&#10;Descripción generada automáticamente"/>
+            <wp:cNvGraphicFramePr>
+              <a:graphicFrameLocks xmlns:a="http://schemas.openxmlformats.org/drawingml/2006/main" noChangeAspect="1"/>
+            </wp:cNvGraphicFramePr>
+            <a:graphic xmlns:a="http://schemas.openxmlformats.org/drawingml/2006/main">
+              <a:graphicData uri="http://schemas.openxmlformats.org/drawingml/2006/picture">
+                <pic:pic xmlns:pic="http://schemas.openxmlformats.org/drawingml/2006/picture">
+                  <pic:nvPicPr>
+                    <pic:cNvPr id="10" name="Imagen 10" descr="Interfaz de usuario gráfica, Texto, Aplicación&#10;&#10;Descripción generada automáticamente"/>
+                    <pic:cNvPicPr/>
+                  </pic:nvPicPr>
+                  <pic:blipFill>
+                    <a:blip r:embed="rId12"/>
+                    <a:stretch>
+                      <a:fillRect/>
+                    </a:stretch>
+                  </pic:blipFill>
+                  <pic:spPr>
+                    <a:xfrm>
+                      <a:off x="0" y="0"/>
+                      <a:ext cx="5612130" cy="2696210"/>
+                    </a:xfrm>
+                    <a:prstGeom prst="rect">
+                      <a:avLst/>
+                    </a:prstGeom>
+                  </pic:spPr>
+                </pic:pic>
+              </a:graphicData>
+            </a:graphic>
+          </wp:inline>
+        </w:drawing>
+      </w:r>
+    </w:p>
+    <w:p>
+      <w:pPr>
+        <w:spacing w:line="360" w:lineRule="auto"/>
+        <w:rPr>
+          <w:rFonts w:ascii="Gadugi" w:hAnsi="Gadugi"/>
+          <w:sz w:val="24"/>
+          <w:szCs w:val="24"/>
+          <w:lang w:val="en-US"/>
+        </w:rPr>
+      </w:pPr>
+      <w:r>
+        <w:rPr>
+          <w:rFonts w:ascii="Gadugi" w:hAnsi="Gadugi"/>
+          <w:sz w:val="24"/>
+          <w:szCs w:val="24"/>
+          <w:lang w:val="en-US"/>
+        </w:rPr>
+        <w:t>Build the job by clicking on “Build now”</w:t>
+      </w:r>
+      <w:r>
+        <w:rPr>
+          <w:rFonts w:ascii="Gadugi" w:hAnsi="Gadugi"/>
+          <w:sz w:val="24"/>
+          <w:szCs w:val="24"/>
+          <w:lang w:val="en-US"/>
+        </w:rPr>
+        <w:t>. If everything is configured right, all stages should be green.</w:t>
+      </w:r>
+    </w:p>
+    <w:p>
+      <w:pPr>
+        <w:spacing w:line="360" w:lineRule="auto"/>
+        <w:rPr>
+          <w:rFonts w:ascii="Gadugi" w:hAnsi="Gadugi"/>
+          <w:sz w:val="24"/>
+          <w:szCs w:val="24"/>
+          <w:lang w:val="en-US"/>
+        </w:rPr>
+      </w:pPr>
+      <w:r>
+        <w:rPr>
+          <w:noProof/>
+        </w:rPr>
+        <w:lastRenderedPageBreak/>
+        <w:drawing>
+          <wp:inline distT="0" distB="0" distL="0" distR="0" wp14:anchorId="10A157DD" wp14:editId="1E769BF2">
+            <wp:extent cx="5612130" cy="2413635"/>
+            <wp:effectExtent l="0" t="0" r="7620" b="5715"/>
+            <wp:docPr id="11" name="Imagen 11" descr="Interfaz de usuario gráfica, Aplicación&#10;&#10;Descripción generada automáticamente"/>
+            <wp:cNvGraphicFramePr>
+              <a:graphicFrameLocks xmlns:a="http://schemas.openxmlformats.org/drawingml/2006/main" noChangeAspect="1"/>
+            </wp:cNvGraphicFramePr>
+            <a:graphic xmlns:a="http://schemas.openxmlformats.org/drawingml/2006/main">
+              <a:graphicData uri="http://schemas.openxmlformats.org/drawingml/2006/picture">
+                <pic:pic xmlns:pic="http://schemas.openxmlformats.org/drawingml/2006/picture">
+                  <pic:nvPicPr>
+                    <pic:cNvPr id="11" name="Imagen 11" descr="Interfaz de usuario gráfica, Aplicación&#10;&#10;Descripción generada automáticamente"/>
+                    <pic:cNvPicPr/>
+                  </pic:nvPicPr>
+                  <pic:blipFill>
+                    <a:blip r:embed="rId13"/>
+                    <a:stretch>
+                      <a:fillRect/>
+                    </a:stretch>
+                  </pic:blipFill>
+                  <pic:spPr>
+                    <a:xfrm>
+                      <a:off x="0" y="0"/>
+                      <a:ext cx="5612130" cy="2413635"/>
+                    </a:xfrm>
+                    <a:prstGeom prst="rect">
+                      <a:avLst/>
+                    </a:prstGeom>
+                  </pic:spPr>
+                </pic:pic>
+              </a:graphicData>
+            </a:graphic>
+          </wp:inline>
+        </w:drawing>
+      </w:r>
+    </w:p>
+    <w:p>
+      <w:pPr>
+        <w:spacing w:line="360" w:lineRule="auto"/>
+        <w:rPr>
+          <w:rFonts w:ascii="Gadugi" w:hAnsi="Gadugi"/>
+          <w:sz w:val="24"/>
+          <w:szCs w:val="24"/>
+          <w:lang w:val="en-US"/>
+        </w:rPr>
+      </w:pPr>
+      <w:r>
+        <w:rPr>
+          <w:rFonts w:ascii="Gadugi" w:hAnsi="Gadugi"/>
+          <w:sz w:val="24"/>
+          <w:szCs w:val="24"/>
+          <w:lang w:val="en-US"/>
+        </w:rPr>
+        <w:t>Inside the “Build History” there should be the record of the executed job. Click on the green tick (or the red cross if there is any error) to check the console output.</w:t>
+      </w:r>
+    </w:p>
+    <w:p>
+      <w:pPr>
+        <w:spacing w:line="360" w:lineRule="auto"/>
+        <w:rPr>
+          <w:rFonts w:ascii="Gadugi" w:hAnsi="Gadugi"/>
+          <w:sz w:val="24"/>
+          <w:szCs w:val="24"/>
+          <w:lang w:val="en-US"/>
+        </w:rPr>
+      </w:pPr>
+      <w:r>
+        <w:rPr>
+          <w:noProof/>
+        </w:rPr>
+        <w:drawing>
+          <wp:inline distT="0" distB="0" distL="0" distR="0" wp14:anchorId="5C2A3006" wp14:editId="5981406D">
+            <wp:extent cx="3276600" cy="1181100"/>
+            <wp:effectExtent l="0" t="0" r="0" b="0"/>
+            <wp:docPr id="12" name="Imagen 12" descr="Interfaz de usuario gráfica, Texto, Aplicación, Correo electrónico&#10;&#10;Descripción generada automáticamente"/>
+            <wp:cNvGraphicFramePr>
+              <a:graphicFrameLocks xmlns:a="http://schemas.openxmlformats.org/drawingml/2006/main" noChangeAspect="1"/>
+            </wp:cNvGraphicFramePr>
+            <a:graphic xmlns:a="http://schemas.openxmlformats.org/drawingml/2006/main">
+              <a:graphicData uri="http://schemas.openxmlformats.org/drawingml/2006/picture">
+                <pic:pic xmlns:pic="http://schemas.openxmlformats.org/drawingml/2006/picture">
+                  <pic:nvPicPr>
+                    <pic:cNvPr id="12" name="Imagen 12" descr="Interfaz de usuario gráfica, Texto, Aplicación, Correo electrónico&#10;&#10;Descripción generada automáticamente"/>
+                    <pic:cNvPicPr/>
+                  </pic:nvPicPr>
+                  <pic:blipFill>
+                    <a:blip r:embed="rId14"/>
+                    <a:stretch>
+                      <a:fillRect/>
+                    </a:stretch>
+                  </pic:blipFill>
+                  <pic:spPr>
+                    <a:xfrm>
+                      <a:off x="0" y="0"/>
+                      <a:ext cx="3276600" cy="1181100"/>
+                    </a:xfrm>
+                    <a:prstGeom prst="rect">
+                      <a:avLst/>
+                    </a:prstGeom>
+                  </pic:spPr>
+                </pic:pic>
+              </a:graphicData>
+            </a:graphic>
+          </wp:inline>
+        </w:drawing>
+      </w:r>
+    </w:p>
+    <w:p>
+      <w:pPr>
+        <w:spacing w:line="360" w:lineRule="auto"/>
+        <w:rPr>
+          <w:rFonts w:ascii="Gadugi" w:hAnsi="Gadugi"/>
+          <w:sz w:val="24"/>
+          <w:szCs w:val="24"/>
+          <w:lang w:val="en-US"/>
+        </w:rPr>
+      </w:pPr>
+      <w:r>
+        <w:rPr>
+          <w:noProof/>
+        </w:rPr>
+        <w:drawing>
+          <wp:inline distT="0" distB="0" distL="0" distR="0" wp14:anchorId="5DACDC8B" wp14:editId="0E331FFC">
+            <wp:extent cx="5612130" cy="2683510"/>
+            <wp:effectExtent l="0" t="0" r="7620" b="2540"/>
+            <wp:docPr id="13" name="Imagen 13" descr="Interfaz de usuario gráfica, Texto, Aplicación, Correo electrónico&#10;&#10;Descripción generada automáticamente"/>
+            <wp:cNvGraphicFramePr>
+              <a:graphicFrameLocks xmlns:a="http://schemas.openxmlformats.org/drawingml/2006/main" noChangeAspect="1"/>
+            </wp:cNvGraphicFramePr>
+            <a:graphic xmlns:a="http://schemas.openxmlformats.org/drawingml/2006/main">
+              <a:graphicData uri="http://schemas.openxmlformats.org/drawingml/2006/picture">
+                <pic:pic xmlns:pic="http://schemas.openxmlformats.org/drawingml/2006/picture">
+                  <pic:nvPicPr>
+                    <pic:cNvPr id="13" name="Imagen 13" descr="Interfaz de usuario gráfica, Texto, Aplicación, Correo electrónico&#10;&#10;Descripción generada automáticamente"/>
+                    <pic:cNvPicPr/>
+                  </pic:nvPicPr>
+                  <pic:blipFill>
+                    <a:blip r:embed="rId15"/>
+                    <a:stretch>
+                      <a:fillRect/>
+                    </a:stretch>
+                  </pic:blipFill>
+                  <pic:spPr>
+                    <a:xfrm>
+                      <a:off x="0" y="0"/>
+                      <a:ext cx="5612130" cy="2683510"/>
+                    </a:xfrm>
+                    <a:prstGeom prst="rect">
+                      <a:avLst/>
+                    </a:prstGeom>
+                  </pic:spPr>
+                </pic:pic>
+              </a:graphicData>
+            </a:graphic>
+          </wp:inline>
+        </w:drawing>
+      </w:r>
     </w:p>
     <w:sectPr>
       <w:pgSz w:w="12240" w:h="15840"/>

</xml_diff>